<commit_message>
Chess V1 of Project 2
</commit_message>
<xml_diff>
--- a/Project0/Project 1 Write Up.docx
+++ b/Project0/Project 1 Write Up.docx
@@ -1,6 +1,6 @@
 
 <file path=word/document.xml><?xml version="1.0" encoding="utf-8"?>
-<w:document xmlns:wpc="http://schemas.microsoft.com/office/word/2010/wordprocessingCanvas" xmlns:cx="http://schemas.microsoft.com/office/drawing/2014/chartex" xmlns:cx1="http://schemas.microsoft.com/office/drawing/2015/9/8/chartex" xmlns:cx2="http://schemas.microsoft.com/office/drawing/2015/10/21/chartex" xmlns:cx3="http://schemas.microsoft.com/office/drawing/2016/5/9/chartex" xmlns:cx4="http://schemas.microsoft.com/office/drawing/2016/5/10/chartex" xmlns:cx5="http://schemas.microsoft.com/office/drawing/2016/5/11/chartex" xmlns:cx6="http://schemas.microsoft.com/office/drawing/2016/5/12/chartex" xmlns:cx7="http://schemas.microsoft.com/office/drawing/2016/5/13/chartex" xmlns:cx8="http://schemas.microsoft.com/office/drawing/2016/5/14/chartex" xmlns:mc="http://schemas.openxmlformats.org/markup-compatibility/2006" xmlns:aink="http://schemas.microsoft.com/office/drawing/2016/ink" xmlns:am3d="http://schemas.microsoft.com/office/drawing/2017/model3d" xmlns:o="urn:schemas-microsoft-com:office:office" xmlns:r="http://schemas.openxmlformats.org/officeDocument/2006/relationships" xmlns:m="http://schemas.openxmlformats.org/officeDocument/2006/math" xmlns:v="urn:schemas-microsoft-com:vml" xmlns:wp14="http://schemas.microsoft.com/office/word/2010/wordprocessingDrawing" xmlns:wp="http://schemas.openxmlformats.org/drawingml/2006/wordprocessingDrawing" xmlns:w10="urn:schemas-microsoft-com:office:word" xmlns:w="http://schemas.openxmlformats.org/wordprocessingml/2006/main" xmlns:w14="http://schemas.microsoft.com/office/word/2010/wordml" xmlns:w15="http://schemas.microsoft.com/office/word/2012/wordml" xmlns:w16cex="http://schemas.microsoft.com/office/word/2018/wordml/cex" xmlns:w16cid="http://schemas.microsoft.com/office/word/2016/wordml/cid" xmlns:w16="http://schemas.microsoft.com/office/word/2018/wordml" xmlns:w16se="http://schemas.microsoft.com/office/word/2015/wordml/symex" xmlns:wpg="http://schemas.microsoft.com/office/word/2010/wordprocessingGroup" xmlns:wpi="http://schemas.microsoft.com/office/word/2010/wordprocessingInk" xmlns:wne="http://schemas.microsoft.com/office/word/2006/wordml" xmlns:wps="http://schemas.microsoft.com/office/word/2010/wordprocessingShape" mc:Ignorable="w14 w15 w16se w16cid w16 w16cex wp14">
+<w:document xmlns:wpc="http://schemas.microsoft.com/office/word/2010/wordprocessingCanvas" xmlns:cx="http://schemas.microsoft.com/office/drawing/2014/chartex" xmlns:cx1="http://schemas.microsoft.com/office/drawing/2015/9/8/chartex" xmlns:cx2="http://schemas.microsoft.com/office/drawing/2015/10/21/chartex" xmlns:cx3="http://schemas.microsoft.com/office/drawing/2016/5/9/chartex" xmlns:cx4="http://schemas.microsoft.com/office/drawing/2016/5/10/chartex" xmlns:cx5="http://schemas.microsoft.com/office/drawing/2016/5/11/chartex" xmlns:cx6="http://schemas.microsoft.com/office/drawing/2016/5/12/chartex" xmlns:cx7="http://schemas.microsoft.com/office/drawing/2016/5/13/chartex" xmlns:cx8="http://schemas.microsoft.com/office/drawing/2016/5/14/chartex" xmlns:mc="http://schemas.openxmlformats.org/markup-compatibility/2006" xmlns:aink="http://schemas.microsoft.com/office/drawing/2016/ink" xmlns:am3d="http://schemas.microsoft.com/office/drawing/2017/model3d" xmlns:o="urn:schemas-microsoft-com:office:office" xmlns:r="http://schemas.openxmlformats.org/officeDocument/2006/relationships" xmlns:m="http://schemas.openxmlformats.org/officeDocument/2006/math" xmlns:v="urn:schemas-microsoft-com:vml" xmlns:wp14="http://schemas.microsoft.com/office/word/2010/wordprocessingDrawing" xmlns:wp="http://schemas.openxmlformats.org/drawingml/2006/wordprocessingDrawing" xmlns:w10="urn:schemas-microsoft-com:office:word" xmlns:w="http://schemas.openxmlformats.org/wordprocessingml/2006/main" xmlns:w14="http://schemas.microsoft.com/office/word/2010/wordml" xmlns:w15="http://schemas.microsoft.com/office/word/2012/wordml" xmlns:w16cex="http://schemas.microsoft.com/office/word/2018/wordml/cex" xmlns:w16cid="http://schemas.microsoft.com/office/word/2016/wordml/cid" xmlns:w16="http://schemas.microsoft.com/office/word/2018/wordml" xmlns:w16sdtdh="http://schemas.microsoft.com/office/word/2020/wordml/sdtdatahash" xmlns:w16se="http://schemas.microsoft.com/office/word/2015/wordml/symex" xmlns:wpg="http://schemas.microsoft.com/office/word/2010/wordprocessingGroup" xmlns:wpi="http://schemas.microsoft.com/office/word/2010/wordprocessingInk" xmlns:wne="http://schemas.microsoft.com/office/word/2006/wordml" xmlns:wps="http://schemas.microsoft.com/office/word/2010/wordprocessingShape" mc:Ignorable="w14 w15 w16se w16cid w16 w16cex w16sdtdh wp14">
   <w:body>
     <w:p>
       <w:pPr>
@@ -51,7 +51,7 @@
           <w:b/>
           <w:bCs/>
         </w:rPr>
-        <w:t>CIS-17A-49287</w:t>
+        <w:t>CIS-17A</w:t>
       </w:r>
     </w:p>
     <w:p>
@@ -67,7 +67,28 @@
           <w:b/>
           <w:bCs/>
         </w:rPr>
-        <w:t>October 25, 2020.</w:t>
+        <w:t>May 17</w:t>
+      </w:r>
+      <w:r>
+        <w:rPr>
+          <w:b/>
+          <w:bCs/>
+        </w:rPr>
+        <w:t>, 202</w:t>
+      </w:r>
+      <w:r>
+        <w:rPr>
+          <w:b/>
+          <w:bCs/>
+        </w:rPr>
+        <w:t>1</w:t>
+      </w:r>
+      <w:r>
+        <w:rPr>
+          <w:b/>
+          <w:bCs/>
+        </w:rPr>
+        <w:t>.</w:t>
       </w:r>
     </w:p>
     <w:p>
@@ -333,13 +354,7 @@
         <w:rPr>
           <w:rFonts w:cstheme="minorHAnsi"/>
         </w:rPr>
-        <w:t>The game I chose to develop for this project was Chess</w:t>
-      </w:r>
-      <w:r>
-        <w:rPr>
-          <w:rFonts w:cstheme="minorHAnsi"/>
-        </w:rPr>
-        <w:t xml:space="preserve">. I realized about a week prior to the deadline that I was attempting to bite off more than I can chew. The finished product is incomplete -to say the least- but with enough work, my expectations are that it will become a worth-while final project.  </w:t>
+        <w:t>For this project, I decided to go back to the incomplete chess game that I had submitted during Fall 2020.</w:t>
       </w:r>
     </w:p>
     <w:p>
@@ -352,55 +367,43 @@
         <w:rPr>
           <w:rFonts w:cstheme="minorHAnsi"/>
         </w:rPr>
-        <w:t>The game is currently a two-player version of</w:t>
+        <w:t>The</w:t>
       </w:r>
       <w:r>
         <w:rPr>
           <w:rFonts w:cstheme="minorHAnsi"/>
         </w:rPr>
-        <w:t xml:space="preserve"> the old-time classic.</w:t>
+        <w:t xml:space="preserve"> previous</w:t>
       </w:r>
       <w:r>
         <w:rPr>
           <w:rFonts w:cstheme="minorHAnsi"/>
         </w:rPr>
-        <w:t xml:space="preserve"> </w:t>
+        <w:t xml:space="preserve"> finished product </w:t>
       </w:r>
       <w:r>
         <w:rPr>
           <w:rFonts w:cstheme="minorHAnsi"/>
         </w:rPr>
-        <w:t>I</w:t>
+        <w:t>was</w:t>
       </w:r>
       <w:r>
         <w:rPr>
           <w:rFonts w:cstheme="minorHAnsi"/>
         </w:rPr>
-        <w:t xml:space="preserve">n the future, a simple AI will be added to enable a single player to </w:t>
+        <w:t xml:space="preserve"> incomplete -to say the least</w:t>
       </w:r>
       <w:r>
         <w:rPr>
           <w:rFonts w:cstheme="minorHAnsi"/>
         </w:rPr>
-        <w:t>run the game</w:t>
+        <w:t xml:space="preserve">-, but many of the shortcomings have been worked on and  I expect the final project version to be a decent playable </w:t>
       </w:r>
       <w:r>
         <w:rPr>
           <w:rFonts w:cstheme="minorHAnsi"/>
         </w:rPr>
-        <w:t xml:space="preserve"> without</w:t>
-      </w:r>
-      <w:r>
-        <w:rPr>
-          <w:rFonts w:cstheme="minorHAnsi"/>
-        </w:rPr>
-        <w:t xml:space="preserve"> having to play</w:t>
-      </w:r>
-      <w:r>
-        <w:rPr>
-          <w:rFonts w:cstheme="minorHAnsi"/>
-        </w:rPr>
-        <w:t xml:space="preserve"> against themselves. </w:t>
+        <w:t xml:space="preserve">Chess game. </w:t>
       </w:r>
     </w:p>
     <w:p>
@@ -413,13 +416,67 @@
         <w:rPr>
           <w:rFonts w:cstheme="minorHAnsi"/>
         </w:rPr>
-        <w:t>The rules</w:t>
+        <w:t>The game is currently a two-player version of</w:t>
       </w:r>
       <w:r>
         <w:rPr>
           <w:rFonts w:cstheme="minorHAnsi"/>
         </w:rPr>
-        <w:t xml:space="preserve"> adhere to the classic chess entirely. The movement of pieces, and the winning and losing conditions are the same.</w:t>
+        <w:t xml:space="preserve"> the old-time classic.</w:t>
+      </w:r>
+      <w:r>
+        <w:rPr>
+          <w:rFonts w:cstheme="minorHAnsi"/>
+        </w:rPr>
+        <w:t xml:space="preserve"> </w:t>
+      </w:r>
+      <w:r>
+        <w:rPr>
+          <w:rFonts w:cstheme="minorHAnsi"/>
+        </w:rPr>
+        <w:t>I</w:t>
+      </w:r>
+      <w:r>
+        <w:rPr>
+          <w:rFonts w:cstheme="minorHAnsi"/>
+        </w:rPr>
+        <w:t>n the future, a simple AI will</w:t>
+      </w:r>
+      <w:r>
+        <w:rPr>
+          <w:rFonts w:cstheme="minorHAnsi"/>
+        </w:rPr>
+        <w:t xml:space="preserve"> </w:t>
+      </w:r>
+      <w:r>
+        <w:rPr>
+          <w:rFonts w:cstheme="minorHAnsi"/>
+        </w:rPr>
+        <w:t xml:space="preserve">be added to enable a single player to </w:t>
+      </w:r>
+      <w:r>
+        <w:rPr>
+          <w:rFonts w:cstheme="minorHAnsi"/>
+        </w:rPr>
+        <w:t>run the game</w:t>
+      </w:r>
+      <w:r>
+        <w:rPr>
+          <w:rFonts w:cstheme="minorHAnsi"/>
+        </w:rPr>
+        <w:t xml:space="preserve"> without</w:t>
+      </w:r>
+      <w:r>
+        <w:rPr>
+          <w:rFonts w:cstheme="minorHAnsi"/>
+        </w:rPr>
+        <w:t xml:space="preserve"> having to play</w:t>
+      </w:r>
+      <w:r>
+        <w:rPr>
+          <w:rFonts w:cstheme="minorHAnsi"/>
+        </w:rPr>
+        <w:t xml:space="preserve"> against themselves.</w:t>
       </w:r>
     </w:p>
     <w:p>
@@ -432,6 +489,31 @@
         <w:rPr>
           <w:rFonts w:cstheme="minorHAnsi"/>
         </w:rPr>
+        <w:t>The rules</w:t>
+      </w:r>
+      <w:r>
+        <w:rPr>
+          <w:rFonts w:cstheme="minorHAnsi"/>
+        </w:rPr>
+        <w:t xml:space="preserve"> adhere to the classic chess entirely. The movement of pieces, and the winning and losing conditions are the same.</w:t>
+      </w:r>
+      <w:r>
+        <w:rPr>
+          <w:rFonts w:cstheme="minorHAnsi"/>
+        </w:rPr>
+        <w:t xml:space="preserve"> </w:t>
+      </w:r>
+    </w:p>
+    <w:p>
+      <w:pPr>
+        <w:rPr>
+          <w:noProof/>
+        </w:rPr>
+      </w:pPr>
+      <w:r>
+        <w:rPr>
+          <w:rFonts w:cstheme="minorHAnsi"/>
+        </w:rPr>
         <w:t>The board</w:t>
       </w:r>
       <w:r>
@@ -464,6 +546,13 @@
         </w:rPr>
         <w:t xml:space="preserve">The player enters the location of a the piece they want to move, then the location to which the piece is being moved to. </w:t>
       </w:r>
+    </w:p>
+    <w:p>
+      <w:pPr>
+        <w:rPr>
+          <w:rFonts w:cstheme="minorHAnsi"/>
+        </w:rPr>
+      </w:pPr>
     </w:p>
     <w:p>
       <w:r>
@@ -556,6 +645,7 @@
     <w:p/>
     <w:p>
       <w:r>
+        <w:lastRenderedPageBreak/>
         <w:t>Input validation exists to ensure that the user enters appropriate values for moving the pieces. Additional testing is needed to ensure that the user is unable to make the program crash with small input error, which still occurs.</w:t>
       </w:r>
     </w:p>
@@ -578,7 +668,6 @@
           <w:sz w:val="32"/>
           <w:szCs w:val="32"/>
         </w:rPr>
-        <w:lastRenderedPageBreak/>
         <w:t>Summary</w:t>
       </w:r>
       <w:r>
@@ -1265,7 +1354,13 @@
     <w:p/>
     <w:p>
       <w:r>
-        <w:t xml:space="preserve">After making the board, I added the pieces to the game. Each piece is a struct which contains </w:t>
+        <w:t>After making the board, pieces</w:t>
+      </w:r>
+      <w:r>
+        <w:t xml:space="preserve"> were added</w:t>
+      </w:r>
+      <w:r>
+        <w:t xml:space="preserve"> to the game. Each piece is a struct which contains </w:t>
       </w:r>
       <w:r>
         <w:t>the following member variables</w:t>
@@ -1397,6 +1492,14 @@
       <w:r>
         <w:t xml:space="preserve">(bool): Used to identify when a piece has been captured, if this is set to true, the piece will no longer be seen on the board. </w:t>
       </w:r>
+      <w:r>
+        <w:t xml:space="preserve">Also used to display captured/lost pieces for each </w:t>
+      </w:r>
+      <w:proofErr w:type="gramStart"/>
+      <w:r>
+        <w:t>player</w:t>
+      </w:r>
+      <w:proofErr w:type="gramEnd"/>
     </w:p>
     <w:p>
       <w:pPr>
@@ -1680,23 +1783,21 @@
       <w:pPr>
         <w:pStyle w:val="ListParagraph"/>
       </w:pPr>
-    </w:p>
-    <w:p>
       <w:r>
         <w:rPr>
           <w:noProof/>
         </w:rPr>
         <w:drawing>
-          <wp:anchor distT="0" distB="0" distL="114300" distR="114300" simplePos="0" relativeHeight="251667456" behindDoc="1" locked="0" layoutInCell="1" allowOverlap="1" wp14:anchorId="55598719" wp14:editId="551067B5">
+          <wp:anchor distT="0" distB="0" distL="114300" distR="114300" simplePos="0" relativeHeight="251667456" behindDoc="1" locked="0" layoutInCell="1" allowOverlap="1" wp14:anchorId="55598719" wp14:editId="6A446ADB">
             <wp:simplePos x="0" y="0"/>
             <wp:positionH relativeFrom="column">
-              <wp:posOffset>724044</wp:posOffset>
+              <wp:posOffset>1085850</wp:posOffset>
             </wp:positionH>
             <wp:positionV relativeFrom="page">
-              <wp:posOffset>3514478</wp:posOffset>
+              <wp:posOffset>4010025</wp:posOffset>
             </wp:positionV>
-            <wp:extent cx="4797631" cy="2041039"/>
-            <wp:effectExtent l="0" t="0" r="3175" b="0"/>
+            <wp:extent cx="3609975" cy="1535733"/>
+            <wp:effectExtent l="0" t="0" r="0" b="7620"/>
             <wp:wrapNone/>
             <wp:docPr id="9" name="Picture 9"/>
             <wp:cNvGraphicFramePr>
@@ -1727,7 +1828,7 @@
                   <pic:spPr bwMode="auto">
                     <a:xfrm>
                       <a:off x="0" y="0"/>
-                      <a:ext cx="4797631" cy="2041039"/>
+                      <a:ext cx="3609975" cy="1535733"/>
                     </a:xfrm>
                     <a:prstGeom prst="rect">
                       <a:avLst/>
@@ -1755,376 +1856,142 @@
     <w:p/>
     <w:p/>
     <w:p/>
-    <w:p/>
-    <w:p/>
     <w:p>
       <w:pPr>
-        <w:rPr>
-          <w:b/>
-          <w:bCs/>
-          <w:u w:val="single"/>
-        </w:rPr>
-      </w:pPr>
-      <w:r>
-        <w:rPr>
-          <w:b/>
-          <w:bCs/>
-          <w:u w:val="single"/>
-        </w:rPr>
-        <w:t>Functionality Missing:</w:t>
-      </w:r>
-    </w:p>
-    <w:p>
-      <w:r>
-        <w:t xml:space="preserve">Many features which were intended to be in this first version of the game were left for the final project, below is a list of all these features. (I know, </w:t>
-      </w:r>
-      <w:r>
-        <w:t>it is</w:t>
-      </w:r>
-      <w:r>
-        <w:t xml:space="preserve"> pretty much the entire game</w:t>
-      </w:r>
-      <w:r>
-        <w:t>, my apologies professor</w:t>
-      </w:r>
-      <w:r>
-        <w:t>).</w:t>
-      </w:r>
-    </w:p>
-    <w:p>
-      <w:r>
-        <w:t>-Capturing</w:t>
-      </w:r>
-    </w:p>
-    <w:p>
-      <w:r>
-        <w:t>-Saving the game and exiting.</w:t>
-      </w:r>
-    </w:p>
-    <w:p>
-      <w:r>
-        <w:t>-Castling</w:t>
-      </w:r>
-    </w:p>
-    <w:p>
-      <w:r>
-        <w:t>-Check Mating</w:t>
-      </w:r>
-    </w:p>
-    <w:p>
-      <w:r>
-        <w:t>-Playing against AI</w:t>
-      </w:r>
-    </w:p>
-    <w:p>
-      <w:r>
-        <w:t>-Displaying help during each turn. After selection of a piece, a dialog with movement rules would appear.</w:t>
+        <w:tabs>
+          <w:tab w:val="left" w:pos="5640"/>
+        </w:tabs>
+      </w:pPr>
+      <w:r>
+        <w:tab/>
       </w:r>
     </w:p>
     <w:p/>
     <w:p>
       <w:r>
-        <w:t xml:space="preserve">Some of the features missing where meant to include </w:t>
-      </w:r>
-      <w:r>
-        <w:t xml:space="preserve">concepts such as file input and output. Unfortunately, due to bad planning, they will only be present in the final project version. </w:t>
+        <w:t>Capturing was an addition that was made in this version of the game. A function named capture takes the Ply structure which contains the player move information and modifies the structure “Piece” arrays as needed. Piece structs have a boolean member variable that is used as an indicator of capture. When this member is set to true, the piece is no longer displayed</w:t>
+      </w:r>
+      <w:r>
+        <w:t>.</w:t>
       </w:r>
     </w:p>
     <w:p>
-      <w:pPr>
-        <w:jc w:val="center"/>
-        <w:rPr>
-          <w:rFonts w:cstheme="minorHAnsi"/>
-          <w:b/>
-          <w:bCs/>
-          <w:sz w:val="32"/>
-          <w:szCs w:val="32"/>
-        </w:rPr>
-      </w:pPr>
+      <w:r>
+        <w:t xml:space="preserve">In addition to the capturing functionality, I was able to add a display section that tells the player which pieces they have lost and captured. This is also done using the “captured” boolean member variable of the Piece structure. </w:t>
+      </w:r>
+      <w:proofErr w:type="gramStart"/>
+      <w:r>
+        <w:t>I’ve</w:t>
+      </w:r>
+      <w:proofErr w:type="gramEnd"/>
+      <w:r>
+        <w:t xml:space="preserve"> attached a screenshot of this functionality in use below: </w:t>
+      </w:r>
     </w:p>
+    <w:p/>
     <w:p>
-      <w:pPr>
-        <w:jc w:val="center"/>
-        <w:rPr>
-          <w:b/>
-          <w:bCs/>
-        </w:rPr>
-      </w:pPr>
-      <w:r>
-        <w:rPr>
-          <w:b/>
-          <w:bCs/>
-        </w:rPr>
-        <w:t xml:space="preserve">Pseudo Code for the Main function: </w:t>
+      <w:r>
+        <w:rPr>
+          <w:noProof/>
+        </w:rPr>
+        <mc:AlternateContent>
+          <mc:Choice Requires="wps">
+            <w:drawing>
+              <wp:anchor distT="0" distB="0" distL="114300" distR="114300" simplePos="0" relativeHeight="251671552" behindDoc="0" locked="0" layoutInCell="1" allowOverlap="1" wp14:anchorId="55679C65" wp14:editId="0D29C263">
+                <wp:simplePos x="0" y="0"/>
+                <wp:positionH relativeFrom="column">
+                  <wp:posOffset>752475</wp:posOffset>
+                </wp:positionH>
+                <wp:positionV relativeFrom="paragraph">
+                  <wp:posOffset>241300</wp:posOffset>
+                </wp:positionV>
+                <wp:extent cx="3990975" cy="257175"/>
+                <wp:effectExtent l="0" t="0" r="28575" b="28575"/>
+                <wp:wrapNone/>
+                <wp:docPr id="13" name="Rectangle 13"/>
+                <wp:cNvGraphicFramePr/>
+                <a:graphic xmlns:a="http://schemas.openxmlformats.org/drawingml/2006/main">
+                  <a:graphicData uri="http://schemas.microsoft.com/office/word/2010/wordprocessingShape">
+                    <wps:wsp>
+                      <wps:cNvSpPr/>
+                      <wps:spPr>
+                        <a:xfrm>
+                          <a:off x="0" y="0"/>
+                          <a:ext cx="3990975" cy="257175"/>
+                        </a:xfrm>
+                        <a:prstGeom prst="rect">
+                          <a:avLst/>
+                        </a:prstGeom>
+                        <a:noFill/>
+                        <a:ln>
+                          <a:solidFill>
+                            <a:srgbClr val="FF0000"/>
+                          </a:solidFill>
+                        </a:ln>
+                      </wps:spPr>
+                      <wps:style>
+                        <a:lnRef idx="2">
+                          <a:schemeClr val="accent1">
+                            <a:shade val="50000"/>
+                          </a:schemeClr>
+                        </a:lnRef>
+                        <a:fillRef idx="1">
+                          <a:schemeClr val="accent1"/>
+                        </a:fillRef>
+                        <a:effectRef idx="0">
+                          <a:schemeClr val="accent1"/>
+                        </a:effectRef>
+                        <a:fontRef idx="minor">
+                          <a:schemeClr val="lt1"/>
+                        </a:fontRef>
+                      </wps:style>
+                      <wps:bodyPr rot="0" spcFirstLastPara="0" vertOverflow="overflow" horzOverflow="overflow" vert="horz" wrap="square" lIns="91440" tIns="45720" rIns="91440" bIns="45720" numCol="1" spcCol="0" rtlCol="0" fromWordArt="0" anchor="ctr" anchorCtr="0" forceAA="0" compatLnSpc="1">
+                        <a:prstTxWarp prst="textNoShape">
+                          <a:avLst/>
+                        </a:prstTxWarp>
+                        <a:noAutofit/>
+                      </wps:bodyPr>
+                    </wps:wsp>
+                  </a:graphicData>
+                </a:graphic>
+              </wp:anchor>
+            </w:drawing>
+          </mc:Choice>
+          <mc:Fallback>
+            <w:pict>
+              <v:rect w14:anchorId="14E24155" id="Rectangle 13" o:spid="_x0000_s1026" style="position:absolute;margin-left:59.25pt;margin-top:19pt;width:314.25pt;height:20.25pt;z-index:251671552;visibility:visible;mso-wrap-style:square;mso-wrap-distance-left:9pt;mso-wrap-distance-top:0;mso-wrap-distance-right:9pt;mso-wrap-distance-bottom:0;mso-position-horizontal:absolute;mso-position-horizontal-relative:text;mso-position-vertical:absolute;mso-position-vertical-relative:text;v-text-anchor:middle" o:gfxdata="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" filled="f" strokecolor="red" strokeweight="1pt"/>
+            </w:pict>
+          </mc:Fallback>
+        </mc:AlternateContent>
       </w:r>
     </w:p>
+    <w:p/>
     <w:p>
-      <w:pPr>
-        <w:rPr>
-          <w:rFonts w:ascii="Courier New" w:hAnsi="Courier New" w:cs="Courier New"/>
-        </w:rPr>
-      </w:pPr>
-      <w:r>
-        <w:rPr>
-          <w:rFonts w:ascii="Courier New" w:hAnsi="Courier New" w:cs="Courier New"/>
-        </w:rPr>
-        <w:t>//</w:t>
-      </w:r>
-      <w:r>
-        <w:rPr>
-          <w:rFonts w:ascii="Courier New" w:hAnsi="Courier New" w:cs="Courier New"/>
-        </w:rPr>
-        <w:t xml:space="preserve">Declare variables: </w:t>
-      </w:r>
-    </w:p>
-    <w:p>
-      <w:pPr>
-        <w:ind w:firstLine="720"/>
-        <w:rPr>
-          <w:rFonts w:ascii="Courier New" w:hAnsi="Courier New" w:cs="Courier New"/>
-        </w:rPr>
-      </w:pPr>
-      <w:r>
-        <w:rPr>
-          <w:rFonts w:ascii="Courier New" w:hAnsi="Courier New" w:cs="Courier New"/>
-        </w:rPr>
-        <w:t>-2d array of char pointers for the board</w:t>
-      </w:r>
-    </w:p>
-    <w:p>
-      <w:pPr>
-        <w:ind w:firstLine="720"/>
-        <w:rPr>
-          <w:rFonts w:ascii="Courier New" w:hAnsi="Courier New" w:cs="Courier New"/>
-        </w:rPr>
-      </w:pPr>
-      <w:r>
-        <w:rPr>
-          <w:rFonts w:ascii="Courier New" w:hAnsi="Courier New" w:cs="Courier New"/>
-        </w:rPr>
-        <w:t>-2 arrays of structs which hold the pieces</w:t>
-      </w:r>
-    </w:p>
-    <w:p>
-      <w:pPr>
-        <w:rPr>
-          <w:rFonts w:ascii="Courier New" w:hAnsi="Courier New" w:cs="Courier New"/>
-        </w:rPr>
-      </w:pPr>
-    </w:p>
-    <w:p>
-      <w:pPr>
-        <w:rPr>
-          <w:rFonts w:ascii="Courier New" w:hAnsi="Courier New" w:cs="Courier New"/>
-        </w:rPr>
-      </w:pPr>
-      <w:r>
-        <w:rPr>
-          <w:rFonts w:ascii="Courier New" w:hAnsi="Courier New" w:cs="Courier New"/>
-        </w:rPr>
-        <w:t>//Enter do while loop(until check mate or exit):</w:t>
-      </w:r>
-    </w:p>
-    <w:p>
-      <w:pPr>
-        <w:ind w:firstLine="720"/>
-        <w:rPr>
-          <w:rFonts w:ascii="Courier New" w:hAnsi="Courier New" w:cs="Courier New"/>
-        </w:rPr>
-      </w:pPr>
-      <w:r>
-        <w:rPr>
-          <w:rFonts w:ascii="Courier New" w:hAnsi="Courier New" w:cs="Courier New"/>
-        </w:rPr>
-        <w:t>//</w:t>
-      </w:r>
-      <w:r>
-        <w:rPr>
-          <w:rFonts w:ascii="Courier New" w:hAnsi="Courier New" w:cs="Courier New"/>
-        </w:rPr>
-        <w:t xml:space="preserve">Display </w:t>
-      </w:r>
-      <w:proofErr w:type="gramStart"/>
-      <w:r>
-        <w:rPr>
-          <w:rFonts w:ascii="Courier New" w:hAnsi="Courier New" w:cs="Courier New"/>
-        </w:rPr>
-        <w:t>who’s</w:t>
-      </w:r>
-      <w:proofErr w:type="gramEnd"/>
-      <w:r>
-        <w:rPr>
-          <w:rFonts w:ascii="Courier New" w:hAnsi="Courier New" w:cs="Courier New"/>
-        </w:rPr>
-        <w:t xml:space="preserve"> turn it is</w:t>
-      </w:r>
-    </w:p>
-    <w:p>
-      <w:pPr>
-        <w:ind w:firstLine="720"/>
-        <w:rPr>
-          <w:rFonts w:ascii="Courier New" w:hAnsi="Courier New" w:cs="Courier New"/>
-        </w:rPr>
-      </w:pPr>
-      <w:r>
-        <w:rPr>
-          <w:rFonts w:ascii="Courier New" w:hAnsi="Courier New" w:cs="Courier New"/>
-        </w:rPr>
-        <w:t>//Get user input for piece selection</w:t>
-      </w:r>
-    </w:p>
-    <w:p>
-      <w:pPr>
-        <w:ind w:firstLine="720"/>
-        <w:rPr>
-          <w:rFonts w:ascii="Courier New" w:hAnsi="Courier New" w:cs="Courier New"/>
-        </w:rPr>
-      </w:pPr>
-      <w:r>
-        <w:rPr>
-          <w:rFonts w:ascii="Courier New" w:hAnsi="Courier New" w:cs="Courier New"/>
-        </w:rPr>
-        <w:t xml:space="preserve">//Get user input for where to move </w:t>
-      </w:r>
-    </w:p>
-    <w:p>
-      <w:pPr>
-        <w:rPr>
-          <w:rFonts w:ascii="Courier New" w:hAnsi="Courier New" w:cs="Courier New"/>
-        </w:rPr>
-      </w:pPr>
-      <w:r>
-        <w:rPr>
-          <w:rFonts w:ascii="Courier New" w:hAnsi="Courier New" w:cs="Courier New"/>
-        </w:rPr>
-        <w:tab/>
-      </w:r>
-    </w:p>
-    <w:p>
-      <w:pPr>
-        <w:rPr>
-          <w:rFonts w:ascii="Courier New" w:hAnsi="Courier New" w:cs="Courier New"/>
-        </w:rPr>
-      </w:pPr>
-      <w:r>
-        <w:rPr>
-          <w:rFonts w:ascii="Courier New" w:hAnsi="Courier New" w:cs="Courier New"/>
-        </w:rPr>
-        <w:tab/>
-        <w:t xml:space="preserve">//Move the piece </w:t>
-      </w:r>
-      <w:r>
-        <w:rPr>
-          <w:rFonts w:ascii="Courier New" w:hAnsi="Courier New" w:cs="Courier New"/>
-        </w:rPr>
-        <w:t>(movePiece function)</w:t>
-      </w:r>
-    </w:p>
-    <w:p>
-      <w:pPr>
-        <w:ind w:firstLine="720"/>
-        <w:rPr>
-          <w:rFonts w:ascii="Courier New" w:hAnsi="Courier New" w:cs="Courier New"/>
-        </w:rPr>
-      </w:pPr>
-    </w:p>
-    <w:p>
-      <w:pPr>
-        <w:ind w:firstLine="720"/>
-        <w:rPr>
-          <w:rFonts w:ascii="Courier New" w:hAnsi="Courier New" w:cs="Courier New"/>
-        </w:rPr>
-      </w:pPr>
-      <w:r>
-        <w:rPr>
-          <w:rFonts w:ascii="Courier New" w:hAnsi="Courier New" w:cs="Courier New"/>
-        </w:rPr>
-        <w:t>//Clear screen</w:t>
-      </w:r>
-    </w:p>
-    <w:p>
-      <w:pPr>
-        <w:ind w:firstLine="720"/>
-        <w:rPr>
-          <w:rFonts w:ascii="Courier New" w:hAnsi="Courier New" w:cs="Courier New"/>
-        </w:rPr>
-      </w:pPr>
-      <w:r>
-        <w:rPr>
-          <w:rFonts w:ascii="Courier New" w:hAnsi="Courier New" w:cs="Courier New"/>
-        </w:rPr>
-        <w:t>//Repeat from beginning of loop for next player’s turn</w:t>
-      </w:r>
-    </w:p>
-    <w:p>
-      <w:pPr>
-        <w:rPr>
-          <w:rFonts w:ascii="Courier New" w:hAnsi="Courier New" w:cs="Courier New"/>
-        </w:rPr>
-      </w:pPr>
-      <w:r>
-        <w:rPr>
-          <w:rFonts w:ascii="Courier New" w:hAnsi="Courier New" w:cs="Courier New"/>
-        </w:rPr>
-        <w:tab/>
-      </w:r>
-    </w:p>
-    <w:p>
-      <w:pPr>
-        <w:rPr>
-          <w:rFonts w:ascii="Courier New" w:hAnsi="Courier New" w:cs="Courier New"/>
-        </w:rPr>
-      </w:pPr>
-      <w:r>
-        <w:rPr>
-          <w:rFonts w:ascii="Courier New" w:hAnsi="Courier New" w:cs="Courier New"/>
-        </w:rPr>
-        <w:t>//After exiting the loop, unallocate memory and close program</w:t>
-      </w:r>
-    </w:p>
-    <w:p>
-      <w:pPr>
-        <w:rPr>
-          <w:rFonts w:ascii="Courier New" w:hAnsi="Courier New" w:cs="Courier New"/>
-        </w:rPr>
-      </w:pPr>
-    </w:p>
-    <w:p>
-      <w:pPr>
-        <w:rPr>
-          <w:rFonts w:cstheme="minorHAnsi"/>
-        </w:rPr>
-      </w:pPr>
-      <w:r>
-        <w:rPr>
-          <w:rFonts w:cstheme="minorHAnsi"/>
-        </w:rPr>
-        <w:t xml:space="preserve">See flowchart below </w:t>
-      </w:r>
-    </w:p>
-    <w:p>
-      <w:pPr>
-        <w:rPr>
-          <w:rFonts w:ascii="Courier New" w:hAnsi="Courier New" w:cs="Courier New"/>
-        </w:rPr>
-      </w:pPr>
-      <w:r>
-        <w:rPr>
-          <w:rFonts w:ascii="Courier New" w:hAnsi="Courier New" w:cs="Courier New"/>
-        </w:rPr>
-        <w:lastRenderedPageBreak/>
-        <w:tab/>
-      </w:r>
-      <w:r>
-        <w:rPr>
-          <w:rFonts w:ascii="Courier New" w:hAnsi="Courier New" w:cs="Courier New"/>
+      <w:r>
+        <w:rPr>
           <w:noProof/>
         </w:rPr>
         <w:drawing>
-          <wp:inline distT="0" distB="0" distL="0" distR="0" wp14:anchorId="714266A0" wp14:editId="4B272B9E">
-            <wp:extent cx="5272174" cy="8657804"/>
-            <wp:effectExtent l="0" t="0" r="5080" b="0"/>
-            <wp:docPr id="10" name="Picture 10"/>
+          <wp:anchor distT="0" distB="0" distL="114300" distR="114300" simplePos="0" relativeHeight="251670528" behindDoc="1" locked="0" layoutInCell="1" allowOverlap="1" wp14:anchorId="0A15A653" wp14:editId="37B3D1AB">
+            <wp:simplePos x="0" y="0"/>
+            <wp:positionH relativeFrom="column">
+              <wp:posOffset>914400</wp:posOffset>
+            </wp:positionH>
+            <wp:positionV relativeFrom="paragraph">
+              <wp:posOffset>-523875</wp:posOffset>
+            </wp:positionV>
+            <wp:extent cx="4229100" cy="1276350"/>
+            <wp:effectExtent l="0" t="0" r="0" b="0"/>
+            <wp:wrapTight wrapText="bothSides">
+              <wp:wrapPolygon edited="0">
+                <wp:start x="0" y="0"/>
+                <wp:lineTo x="0" y="21278"/>
+                <wp:lineTo x="21503" y="21278"/>
+                <wp:lineTo x="21503" y="0"/>
+                <wp:lineTo x="0" y="0"/>
+              </wp:wrapPolygon>
+            </wp:wrapTight>
+            <wp:docPr id="8" name="Picture 8"/>
             <wp:cNvGraphicFramePr>
               <a:graphicFrameLocks xmlns:a="http://schemas.openxmlformats.org/drawingml/2006/main" noChangeAspect="1"/>
             </wp:cNvGraphicFramePr>
@@ -2132,7 +1999,7 @@
               <a:graphicData uri="http://schemas.openxmlformats.org/drawingml/2006/picture">
                 <pic:pic xmlns:pic="http://schemas.openxmlformats.org/drawingml/2006/picture">
                   <pic:nvPicPr>
-                    <pic:cNvPr id="0" name="Picture 6"/>
+                    <pic:cNvPr id="0" name="Picture 1"/>
                     <pic:cNvPicPr>
                       <a:picLocks noChangeAspect="1" noChangeArrowheads="1"/>
                     </pic:cNvPicPr>
@@ -2153,7 +2020,7 @@
                   <pic:spPr bwMode="auto">
                     <a:xfrm>
                       <a:off x="0" y="0"/>
-                      <a:ext cx="5363147" cy="8807197"/>
+                      <a:ext cx="4229100" cy="1276350"/>
                     </a:xfrm>
                     <a:prstGeom prst="rect">
                       <a:avLst/>
@@ -2166,53 +2033,417 @@
                 </pic:pic>
               </a:graphicData>
             </a:graphic>
-          </wp:inline>
+          </wp:anchor>
         </w:drawing>
       </w:r>
-      <w:r>
-        <w:rPr>
-          <w:rFonts w:ascii="Courier New" w:hAnsi="Courier New" w:cs="Courier New"/>
-        </w:rPr>
-        <w:t xml:space="preserve"> </w:t>
+    </w:p>
+    <w:p/>
+    <w:p/>
+    <w:p>
+      <w:pPr>
+        <w:rPr>
+          <w:b/>
+          <w:bCs/>
+          <w:u w:val="single"/>
+        </w:rPr>
+      </w:pPr>
+      <w:r>
+        <w:rPr>
+          <w:b/>
+          <w:bCs/>
+          <w:u w:val="single"/>
+        </w:rPr>
+        <w:lastRenderedPageBreak/>
+        <w:t>Functionality Missing:</w:t>
       </w:r>
     </w:p>
     <w:p>
+      <w:r>
+        <w:t>F</w:t>
+      </w:r>
+      <w:r>
+        <w:t xml:space="preserve">eatures which were intended to be in this first version of the game were left for the final project, below is a list of all these features. </w:t>
+      </w:r>
+    </w:p>
+    <w:p>
+      <w:r>
+        <w:t>-Saving the game and exiting.</w:t>
+      </w:r>
+    </w:p>
+    <w:p>
+      <w:r>
+        <w:t>-Castling</w:t>
+      </w:r>
+    </w:p>
+    <w:p>
+      <w:r>
+        <w:t>-Check Mating</w:t>
+      </w:r>
+    </w:p>
+    <w:p>
+      <w:r>
+        <w:t>-Playing against AI</w:t>
+      </w:r>
+    </w:p>
+    <w:p>
+      <w:r>
+        <w:t>-Displaying help during each turn. After selection of a piece, a dialog with movement rules would appear.</w:t>
+      </w:r>
+      <w:r>
+        <w:t xml:space="preserve"> (Not sure if this will be implemented in final version, but I will try my best).</w:t>
+      </w:r>
+    </w:p>
+    <w:p/>
+    <w:p>
+      <w:r>
+        <w:t xml:space="preserve">Some of the features missing where meant to include </w:t>
+      </w:r>
+      <w:r>
+        <w:t xml:space="preserve">concepts such as file input and output. </w:t>
+      </w:r>
+      <w:r>
+        <w:t>T</w:t>
+      </w:r>
+      <w:r>
+        <w:t xml:space="preserve">hey will only be present in the final project version. </w:t>
+      </w:r>
+    </w:p>
+    <w:p>
       <w:pPr>
         <w:jc w:val="center"/>
         <w:rPr>
+          <w:rFonts w:cstheme="minorHAnsi"/>
           <w:b/>
           <w:bCs/>
-        </w:rPr>
-      </w:pPr>
-      <w:r>
-        <w:rPr>
-          <w:rFonts w:ascii="Courier New" w:hAnsi="Courier New" w:cs="Courier New"/>
+          <w:sz w:val="32"/>
+          <w:szCs w:val="32"/>
+        </w:rPr>
+      </w:pPr>
+    </w:p>
+    <w:p>
+      <w:pPr>
+        <w:jc w:val="center"/>
+        <w:rPr>
           <w:b/>
           <w:bCs/>
+        </w:rPr>
+      </w:pPr>
+      <w:r>
+        <w:rPr>
+          <w:b/>
+          <w:bCs/>
+        </w:rPr>
+        <w:t xml:space="preserve">Pseudo Code for the Main function: </w:t>
+      </w:r>
+    </w:p>
+    <w:p>
+      <w:pPr>
+        <w:rPr>
+          <w:rFonts w:ascii="Courier New" w:hAnsi="Courier New" w:cs="Courier New"/>
+        </w:rPr>
+      </w:pPr>
+      <w:r>
+        <w:rPr>
+          <w:rFonts w:ascii="Courier New" w:hAnsi="Courier New" w:cs="Courier New"/>
+        </w:rPr>
+        <w:t>//</w:t>
+      </w:r>
+      <w:r>
+        <w:rPr>
+          <w:rFonts w:ascii="Courier New" w:hAnsi="Courier New" w:cs="Courier New"/>
+        </w:rPr>
+        <w:t xml:space="preserve">Declare variables: </w:t>
+      </w:r>
+    </w:p>
+    <w:p>
+      <w:pPr>
+        <w:ind w:firstLine="720"/>
+        <w:rPr>
+          <w:rFonts w:ascii="Courier New" w:hAnsi="Courier New" w:cs="Courier New"/>
+        </w:rPr>
+      </w:pPr>
+      <w:r>
+        <w:rPr>
+          <w:rFonts w:ascii="Courier New" w:hAnsi="Courier New" w:cs="Courier New"/>
+        </w:rPr>
+        <w:t>-2d array of char pointers for the board</w:t>
+      </w:r>
+    </w:p>
+    <w:p>
+      <w:pPr>
+        <w:ind w:firstLine="720"/>
+        <w:rPr>
+          <w:rFonts w:ascii="Courier New" w:hAnsi="Courier New" w:cs="Courier New"/>
+        </w:rPr>
+      </w:pPr>
+      <w:r>
+        <w:rPr>
+          <w:rFonts w:ascii="Courier New" w:hAnsi="Courier New" w:cs="Courier New"/>
+        </w:rPr>
+        <w:t xml:space="preserve">-2 arrays of structs which hold the </w:t>
+      </w:r>
+      <w:proofErr w:type="gramStart"/>
+      <w:r>
+        <w:rPr>
+          <w:rFonts w:ascii="Courier New" w:hAnsi="Courier New" w:cs="Courier New"/>
+        </w:rPr>
+        <w:t>pieces</w:t>
+      </w:r>
+      <w:proofErr w:type="gramEnd"/>
+    </w:p>
+    <w:p>
+      <w:pPr>
+        <w:ind w:firstLine="720"/>
+        <w:rPr>
+          <w:rFonts w:ascii="Courier New" w:hAnsi="Courier New" w:cs="Courier New"/>
+        </w:rPr>
+      </w:pPr>
+      <w:r>
+        <w:rPr>
+          <w:rFonts w:ascii="Courier New" w:hAnsi="Courier New" w:cs="Courier New"/>
+        </w:rPr>
+        <w:t xml:space="preserve">-2 vectors of strings to hold captured pieces for each </w:t>
+      </w:r>
+      <w:proofErr w:type="gramStart"/>
+      <w:r>
+        <w:rPr>
+          <w:rFonts w:ascii="Courier New" w:hAnsi="Courier New" w:cs="Courier New"/>
+        </w:rPr>
+        <w:t>player</w:t>
+      </w:r>
+      <w:proofErr w:type="gramEnd"/>
+    </w:p>
+    <w:p>
+      <w:pPr>
+        <w:ind w:left="720"/>
+        <w:rPr>
+          <w:rFonts w:ascii="Courier New" w:hAnsi="Courier New" w:cs="Courier New"/>
+        </w:rPr>
+      </w:pPr>
+      <w:r>
+        <w:rPr>
+          <w:rFonts w:ascii="Courier New" w:hAnsi="Courier New" w:cs="Courier New"/>
+        </w:rPr>
+        <w:t>-1 Ply structure to hold current move information (this is processed every turn and is used to modify the boards as the game goes on).</w:t>
+      </w:r>
+    </w:p>
+    <w:p>
+      <w:pPr>
+        <w:rPr>
+          <w:rFonts w:ascii="Courier New" w:hAnsi="Courier New" w:cs="Courier New"/>
+        </w:rPr>
+      </w:pPr>
+    </w:p>
+    <w:p>
+      <w:pPr>
+        <w:rPr>
+          <w:rFonts w:ascii="Courier New" w:hAnsi="Courier New" w:cs="Courier New"/>
+        </w:rPr>
+      </w:pPr>
+      <w:r>
+        <w:rPr>
+          <w:rFonts w:ascii="Courier New" w:hAnsi="Courier New" w:cs="Courier New"/>
+        </w:rPr>
+        <w:t>//Enter do while loop(until check mate or exit):</w:t>
+      </w:r>
+    </w:p>
+    <w:p>
+      <w:pPr>
+        <w:rPr>
+          <w:rFonts w:ascii="Courier New" w:hAnsi="Courier New" w:cs="Courier New"/>
+        </w:rPr>
+      </w:pPr>
+      <w:r>
+        <w:rPr>
+          <w:rFonts w:ascii="Courier New" w:hAnsi="Courier New" w:cs="Courier New"/>
+        </w:rPr>
+        <w:tab/>
+        <w:t>//Create initial board/update current board</w:t>
+      </w:r>
+    </w:p>
+    <w:p>
+      <w:pPr>
+        <w:ind w:firstLine="720"/>
+        <w:rPr>
+          <w:rFonts w:ascii="Courier New" w:hAnsi="Courier New" w:cs="Courier New"/>
+        </w:rPr>
+      </w:pPr>
+      <w:r>
+        <w:rPr>
+          <w:rFonts w:ascii="Courier New" w:hAnsi="Courier New" w:cs="Courier New"/>
+        </w:rPr>
+        <w:t>//</w:t>
+      </w:r>
+      <w:r>
+        <w:rPr>
+          <w:rFonts w:ascii="Courier New" w:hAnsi="Courier New" w:cs="Courier New"/>
+        </w:rPr>
+        <w:t xml:space="preserve">Display </w:t>
+      </w:r>
+      <w:proofErr w:type="gramStart"/>
+      <w:r>
+        <w:rPr>
+          <w:rFonts w:ascii="Courier New" w:hAnsi="Courier New" w:cs="Courier New"/>
+        </w:rPr>
+        <w:t>who’s</w:t>
+      </w:r>
+      <w:proofErr w:type="gramEnd"/>
+      <w:r>
+        <w:rPr>
+          <w:rFonts w:ascii="Courier New" w:hAnsi="Courier New" w:cs="Courier New"/>
+        </w:rPr>
+        <w:t xml:space="preserve"> turn it is</w:t>
+      </w:r>
+    </w:p>
+    <w:p>
+      <w:pPr>
+        <w:ind w:firstLine="720"/>
+        <w:rPr>
+          <w:rFonts w:ascii="Courier New" w:hAnsi="Courier New" w:cs="Courier New"/>
+        </w:rPr>
+      </w:pPr>
+      <w:r>
+        <w:rPr>
+          <w:rFonts w:ascii="Courier New" w:hAnsi="Courier New" w:cs="Courier New"/>
+        </w:rPr>
+        <w:t>//Display captured piece information</w:t>
+      </w:r>
+    </w:p>
+    <w:p>
+      <w:pPr>
+        <w:ind w:firstLine="720"/>
+        <w:rPr>
+          <w:rFonts w:ascii="Courier New" w:hAnsi="Courier New" w:cs="Courier New"/>
+        </w:rPr>
+      </w:pPr>
+      <w:r>
+        <w:rPr>
+          <w:rFonts w:ascii="Courier New" w:hAnsi="Courier New" w:cs="Courier New"/>
+        </w:rPr>
+        <w:t>//Get user input for piece selection</w:t>
+      </w:r>
+    </w:p>
+    <w:p>
+      <w:pPr>
+        <w:ind w:firstLine="720"/>
+        <w:rPr>
+          <w:rFonts w:ascii="Courier New" w:hAnsi="Courier New" w:cs="Courier New"/>
+        </w:rPr>
+      </w:pPr>
+      <w:r>
+        <w:rPr>
+          <w:rFonts w:ascii="Courier New" w:hAnsi="Courier New" w:cs="Courier New"/>
+        </w:rPr>
+        <w:t xml:space="preserve">//Get user input for where to move </w:t>
+      </w:r>
+    </w:p>
+    <w:p>
+      <w:pPr>
+        <w:rPr>
+          <w:rFonts w:ascii="Courier New" w:hAnsi="Courier New" w:cs="Courier New"/>
+        </w:rPr>
+      </w:pPr>
+      <w:r>
+        <w:rPr>
+          <w:rFonts w:ascii="Courier New" w:hAnsi="Courier New" w:cs="Courier New"/>
+        </w:rPr>
+        <w:tab/>
+      </w:r>
+    </w:p>
+    <w:p>
+      <w:pPr>
+        <w:rPr>
+          <w:rFonts w:ascii="Courier New" w:hAnsi="Courier New" w:cs="Courier New"/>
+        </w:rPr>
+      </w:pPr>
+      <w:r>
+        <w:rPr>
+          <w:rFonts w:ascii="Courier New" w:hAnsi="Courier New" w:cs="Courier New"/>
+        </w:rPr>
+        <w:tab/>
+        <w:t xml:space="preserve">//Move the piece </w:t>
+      </w:r>
+      <w:r>
+        <w:rPr>
+          <w:rFonts w:ascii="Courier New" w:hAnsi="Courier New" w:cs="Courier New"/>
+        </w:rPr>
+        <w:t>(movePiece function)</w:t>
+      </w:r>
+    </w:p>
+    <w:p>
+      <w:pPr>
+        <w:ind w:firstLine="720"/>
+        <w:rPr>
+          <w:rFonts w:ascii="Courier New" w:hAnsi="Courier New" w:cs="Courier New"/>
+        </w:rPr>
+      </w:pPr>
+    </w:p>
+    <w:p>
+      <w:pPr>
+        <w:ind w:firstLine="720"/>
+        <w:rPr>
+          <w:rFonts w:ascii="Courier New" w:hAnsi="Courier New" w:cs="Courier New"/>
+        </w:rPr>
+      </w:pPr>
+      <w:r>
+        <w:rPr>
+          <w:rFonts w:ascii="Courier New" w:hAnsi="Courier New" w:cs="Courier New"/>
+        </w:rPr>
+        <w:lastRenderedPageBreak/>
+        <w:t>//Clear screen</w:t>
+      </w:r>
+    </w:p>
+    <w:p>
+      <w:pPr>
+        <w:ind w:firstLine="720"/>
+        <w:rPr>
+          <w:rFonts w:ascii="Courier New" w:hAnsi="Courier New" w:cs="Courier New"/>
+        </w:rPr>
+      </w:pPr>
+      <w:r>
+        <w:rPr>
+          <w:rFonts w:ascii="Courier New" w:hAnsi="Courier New" w:cs="Courier New"/>
+        </w:rPr>
+        <w:t>//Repeat from beginning of loop for next player’s turn</w:t>
+      </w:r>
+    </w:p>
+    <w:p>
+      <w:pPr>
+        <w:rPr>
+          <w:rFonts w:ascii="Courier New" w:hAnsi="Courier New" w:cs="Courier New"/>
+        </w:rPr>
+      </w:pPr>
+      <w:r>
+        <w:rPr>
+          <w:rFonts w:ascii="Courier New" w:hAnsi="Courier New" w:cs="Courier New"/>
+        </w:rPr>
+        <w:t>//After exiting the loop, unallocate memory and close program</w:t>
+      </w:r>
+    </w:p>
+    <w:p>
+      <w:pPr>
+        <w:rPr>
+          <w:rFonts w:ascii="Courier New" w:hAnsi="Courier New" w:cs="Courier New"/>
+        </w:rPr>
+      </w:pPr>
+      <w:r>
+        <w:rPr>
+          <w:rFonts w:ascii="Courier New" w:hAnsi="Courier New" w:cs="Courier New"/>
           <w:noProof/>
         </w:rPr>
-        <w:lastRenderedPageBreak/>
         <w:drawing>
-          <wp:anchor distT="0" distB="0" distL="114300" distR="114300" simplePos="0" relativeHeight="251668480" behindDoc="1" locked="0" layoutInCell="1" allowOverlap="1" wp14:anchorId="00405131" wp14:editId="107BE6AE">
+          <wp:anchor distT="0" distB="0" distL="114300" distR="114300" simplePos="0" relativeHeight="251672576" behindDoc="1" locked="0" layoutInCell="1" allowOverlap="1" wp14:anchorId="714266A0" wp14:editId="482297A0">
             <wp:simplePos x="0" y="0"/>
             <wp:positionH relativeFrom="column">
-              <wp:posOffset>3502718</wp:posOffset>
+              <wp:posOffset>342900</wp:posOffset>
             </wp:positionH>
             <wp:positionV relativeFrom="paragraph">
-              <wp:posOffset>206</wp:posOffset>
+              <wp:posOffset>73025</wp:posOffset>
             </wp:positionV>
-            <wp:extent cx="2291715" cy="2197100"/>
+            <wp:extent cx="5410200" cy="7739094"/>
             <wp:effectExtent l="0" t="0" r="0" b="0"/>
-            <wp:wrapTight wrapText="bothSides">
-              <wp:wrapPolygon edited="0">
-                <wp:start x="0" y="0"/>
-                <wp:lineTo x="0" y="21350"/>
-                <wp:lineTo x="21367" y="21350"/>
-                <wp:lineTo x="21367" y="0"/>
-                <wp:lineTo x="0" y="0"/>
-              </wp:wrapPolygon>
-            </wp:wrapTight>
-            <wp:docPr id="11" name="Picture 11"/>
+            <wp:wrapNone/>
+            <wp:docPr id="10" name="Picture 10"/>
             <wp:cNvGraphicFramePr>
               <a:graphicFrameLocks xmlns:a="http://schemas.openxmlformats.org/drawingml/2006/main" noChangeAspect="1"/>
             </wp:cNvGraphicFramePr>
@@ -2220,7 +2451,7 @@
               <a:graphicData uri="http://schemas.openxmlformats.org/drawingml/2006/picture">
                 <pic:pic xmlns:pic="http://schemas.openxmlformats.org/drawingml/2006/picture">
                   <pic:nvPicPr>
-                    <pic:cNvPr id="0" name="Picture 7"/>
+                    <pic:cNvPr id="0" name="Picture 6"/>
                     <pic:cNvPicPr>
                       <a:picLocks noChangeAspect="1" noChangeArrowheads="1"/>
                     </pic:cNvPicPr>
@@ -2241,7 +2472,7 @@
                   <pic:spPr bwMode="auto">
                     <a:xfrm>
                       <a:off x="0" y="0"/>
-                      <a:ext cx="2291715" cy="2197100"/>
+                      <a:ext cx="5410200" cy="7739094"/>
                     </a:xfrm>
                     <a:prstGeom prst="rect">
                       <a:avLst/>
@@ -2254,52 +2485,96 @@
                 </pic:pic>
               </a:graphicData>
             </a:graphic>
+            <wp14:sizeRelH relativeFrom="margin">
+              <wp14:pctWidth>0</wp14:pctWidth>
+            </wp14:sizeRelH>
+            <wp14:sizeRelV relativeFrom="margin">
+              <wp14:pctHeight>0</wp14:pctHeight>
+            </wp14:sizeRelV>
           </wp:anchor>
         </w:drawing>
       </w:r>
       <w:r>
         <w:rPr>
+          <w:rFonts w:cstheme="minorHAnsi"/>
+        </w:rPr>
+        <w:t xml:space="preserve">See flowchart below </w:t>
+      </w:r>
+      <w:r>
+        <w:rPr>
+          <w:rFonts w:cstheme="minorHAnsi"/>
+        </w:rPr>
+        <w:t>:</w:t>
+      </w:r>
+    </w:p>
+    <w:p>
+      <w:pPr>
+        <w:rPr>
+          <w:rFonts w:cstheme="minorHAnsi"/>
+        </w:rPr>
+      </w:pPr>
+    </w:p>
+    <w:p>
+      <w:pPr>
+        <w:rPr>
+          <w:rFonts w:ascii="Courier New" w:hAnsi="Courier New" w:cs="Courier New"/>
+        </w:rPr>
+      </w:pPr>
+      <w:r>
+        <w:rPr>
+          <w:rFonts w:ascii="Courier New" w:hAnsi="Courier New" w:cs="Courier New"/>
+        </w:rPr>
+        <w:tab/>
+      </w:r>
+      <w:r>
+        <w:rPr>
+          <w:rFonts w:ascii="Courier New" w:hAnsi="Courier New" w:cs="Courier New"/>
+        </w:rPr>
+        <w:t xml:space="preserve"> </w:t>
+      </w:r>
+    </w:p>
+    <w:p>
+      <w:pPr>
+        <w:jc w:val="center"/>
+        <w:rPr>
           <w:b/>
           <w:bCs/>
         </w:rPr>
-        <w:t>Pseudo Code for the movePiece function(moves pieces):</w:t>
-      </w:r>
+      </w:pPr>
     </w:p>
     <w:p>
       <w:pPr>
-        <w:rPr>
-          <w:rFonts w:ascii="Courier New" w:hAnsi="Courier New" w:cs="Courier New"/>
-        </w:rPr>
-      </w:pPr>
-      <w:r>
-        <w:rPr>
-          <w:rFonts w:ascii="Courier New" w:hAnsi="Courier New" w:cs="Courier New"/>
-        </w:rPr>
-        <w:t>//Process information from a given Ply structure</w:t>
-      </w:r>
+        <w:jc w:val="center"/>
+        <w:rPr>
+          <w:b/>
+          <w:bCs/>
+        </w:rPr>
+      </w:pPr>
     </w:p>
     <w:p>
       <w:pPr>
-        <w:rPr>
-          <w:rFonts w:ascii="Courier New" w:hAnsi="Courier New" w:cs="Courier New"/>
-        </w:rPr>
-      </w:pPr>
-      <w:r>
-        <w:rPr>
-          <w:rFonts w:ascii="Courier New" w:hAnsi="Courier New" w:cs="Courier New"/>
-        </w:rPr>
-        <w:t>//Modify the arrays of pieces with the Ply data</w:t>
-      </w:r>
+        <w:jc w:val="center"/>
+        <w:rPr>
+          <w:b/>
+          <w:bCs/>
+        </w:rPr>
+      </w:pPr>
     </w:p>
     <w:p>
       <w:pPr>
         <w:jc w:val="center"/>
+        <w:rPr>
+          <w:b/>
+          <w:bCs/>
+        </w:rPr>
       </w:pPr>
     </w:p>
     <w:p>
       <w:pPr>
-        <w:rPr>
-          <w:rFonts w:ascii="Courier New" w:hAnsi="Courier New" w:cs="Courier New"/>
+        <w:jc w:val="center"/>
+        <w:rPr>
+          <w:b/>
+          <w:bCs/>
         </w:rPr>
       </w:pPr>
     </w:p>
@@ -2307,7 +2582,8 @@
       <w:pPr>
         <w:jc w:val="center"/>
         <w:rPr>
-          <w:rFonts w:ascii="Courier New" w:hAnsi="Courier New" w:cs="Courier New"/>
+          <w:b/>
+          <w:bCs/>
         </w:rPr>
       </w:pPr>
     </w:p>
@@ -2315,7 +2591,8 @@
       <w:pPr>
         <w:jc w:val="center"/>
         <w:rPr>
-          <w:rFonts w:ascii="Courier New" w:hAnsi="Courier New" w:cs="Courier New"/>
+          <w:b/>
+          <w:bCs/>
         </w:rPr>
       </w:pPr>
     </w:p>
@@ -2323,7 +2600,8 @@
       <w:pPr>
         <w:jc w:val="center"/>
         <w:rPr>
-          <w:rFonts w:ascii="Courier New" w:hAnsi="Courier New" w:cs="Courier New"/>
+          <w:b/>
+          <w:bCs/>
         </w:rPr>
       </w:pPr>
     </w:p>
@@ -2331,25 +2609,348 @@
       <w:pPr>
         <w:jc w:val="center"/>
         <w:rPr>
+          <w:b/>
+          <w:bCs/>
+        </w:rPr>
+      </w:pPr>
+    </w:p>
+    <w:p>
+      <w:pPr>
+        <w:jc w:val="center"/>
+        <w:rPr>
+          <w:b/>
+          <w:bCs/>
+        </w:rPr>
+      </w:pPr>
+    </w:p>
+    <w:p>
+      <w:pPr>
+        <w:jc w:val="center"/>
+        <w:rPr>
+          <w:b/>
+          <w:bCs/>
+        </w:rPr>
+      </w:pPr>
+    </w:p>
+    <w:p>
+      <w:pPr>
+        <w:jc w:val="center"/>
+        <w:rPr>
+          <w:b/>
+          <w:bCs/>
+        </w:rPr>
+      </w:pPr>
+    </w:p>
+    <w:p>
+      <w:pPr>
+        <w:jc w:val="center"/>
+        <w:rPr>
+          <w:b/>
+          <w:bCs/>
+        </w:rPr>
+      </w:pPr>
+    </w:p>
+    <w:p>
+      <w:pPr>
+        <w:jc w:val="center"/>
+        <w:rPr>
+          <w:b/>
+          <w:bCs/>
+        </w:rPr>
+      </w:pPr>
+    </w:p>
+    <w:p>
+      <w:pPr>
+        <w:jc w:val="center"/>
+        <w:rPr>
+          <w:b/>
+          <w:bCs/>
+        </w:rPr>
+      </w:pPr>
+    </w:p>
+    <w:p>
+      <w:pPr>
+        <w:jc w:val="center"/>
+        <w:rPr>
+          <w:b/>
+          <w:bCs/>
+        </w:rPr>
+      </w:pPr>
+    </w:p>
+    <w:p>
+      <w:pPr>
+        <w:jc w:val="center"/>
+        <w:rPr>
+          <w:b/>
+          <w:bCs/>
+        </w:rPr>
+      </w:pPr>
+    </w:p>
+    <w:p>
+      <w:pPr>
+        <w:jc w:val="center"/>
+        <w:rPr>
+          <w:b/>
+          <w:bCs/>
+        </w:rPr>
+      </w:pPr>
+    </w:p>
+    <w:p>
+      <w:pPr>
+        <w:jc w:val="center"/>
+        <w:rPr>
+          <w:b/>
+          <w:bCs/>
+        </w:rPr>
+      </w:pPr>
+    </w:p>
+    <w:p>
+      <w:pPr>
+        <w:jc w:val="center"/>
+        <w:rPr>
+          <w:b/>
+          <w:bCs/>
+        </w:rPr>
+      </w:pPr>
+    </w:p>
+    <w:p>
+      <w:pPr>
+        <w:jc w:val="center"/>
+        <w:rPr>
+          <w:b/>
+          <w:bCs/>
+        </w:rPr>
+      </w:pPr>
+    </w:p>
+    <w:p>
+      <w:pPr>
+        <w:jc w:val="center"/>
+        <w:rPr>
+          <w:b/>
+          <w:bCs/>
+        </w:rPr>
+      </w:pPr>
+    </w:p>
+    <w:p>
+      <w:pPr>
+        <w:jc w:val="center"/>
+        <w:rPr>
+          <w:b/>
+          <w:bCs/>
+        </w:rPr>
+      </w:pPr>
+    </w:p>
+    <w:p>
+      <w:pPr>
+        <w:jc w:val="center"/>
+        <w:rPr>
+          <w:b/>
+          <w:bCs/>
+        </w:rPr>
+      </w:pPr>
+      <w:r>
+        <w:rPr>
+          <w:b/>
+          <w:bCs/>
+        </w:rPr>
+        <w:lastRenderedPageBreak/>
+        <w:br/>
+      </w:r>
+      <w:r>
+        <w:rPr>
+          <w:b/>
+          <w:bCs/>
+        </w:rPr>
+        <w:br/>
+      </w:r>
+      <w:r>
+        <w:rPr>
+          <w:b/>
+          <w:bCs/>
+        </w:rPr>
+        <w:br/>
+      </w:r>
+      <w:r>
+        <w:rPr>
+          <w:b/>
+          <w:bCs/>
+        </w:rPr>
+        <w:br/>
+      </w:r>
+      <w:r>
+        <w:rPr>
           <w:rFonts w:ascii="Courier New" w:hAnsi="Courier New" w:cs="Courier New"/>
-        </w:rPr>
-      </w:pPr>
-      <w:r>
-        <w:rPr>
+          <w:b/>
+          <w:bCs/>
           <w:noProof/>
         </w:rPr>
         <w:drawing>
-          <wp:anchor distT="0" distB="0" distL="114300" distR="114300" simplePos="0" relativeHeight="251669504" behindDoc="1" locked="0" layoutInCell="1" allowOverlap="1" wp14:anchorId="7B0830D3" wp14:editId="1B1B128E">
+          <wp:anchor distT="0" distB="0" distL="114300" distR="114300" simplePos="0" relativeHeight="251668480" behindDoc="1" locked="0" layoutInCell="1" allowOverlap="1" wp14:anchorId="00405131" wp14:editId="6FC07121">
             <wp:simplePos x="0" y="0"/>
             <wp:positionH relativeFrom="column">
-              <wp:posOffset>3835730</wp:posOffset>
+              <wp:posOffset>3429000</wp:posOffset>
             </wp:positionH>
             <wp:positionV relativeFrom="paragraph">
-              <wp:posOffset>184340</wp:posOffset>
+              <wp:posOffset>0</wp:posOffset>
+            </wp:positionV>
+            <wp:extent cx="2319020" cy="3086100"/>
+            <wp:effectExtent l="0" t="0" r="5080" b="0"/>
+            <wp:wrapThrough wrapText="bothSides">
+              <wp:wrapPolygon edited="0">
+                <wp:start x="0" y="0"/>
+                <wp:lineTo x="0" y="21467"/>
+                <wp:lineTo x="21470" y="21467"/>
+                <wp:lineTo x="21470" y="0"/>
+                <wp:lineTo x="0" y="0"/>
+              </wp:wrapPolygon>
+            </wp:wrapThrough>
+            <wp:docPr id="11" name="Picture 11"/>
+            <wp:cNvGraphicFramePr>
+              <a:graphicFrameLocks xmlns:a="http://schemas.openxmlformats.org/drawingml/2006/main" noChangeAspect="1"/>
+            </wp:cNvGraphicFramePr>
+            <a:graphic xmlns:a="http://schemas.openxmlformats.org/drawingml/2006/main">
+              <a:graphicData uri="http://schemas.openxmlformats.org/drawingml/2006/picture">
+                <pic:pic xmlns:pic="http://schemas.openxmlformats.org/drawingml/2006/picture">
+                  <pic:nvPicPr>
+                    <pic:cNvPr id="11" name="Picture 11"/>
+                    <pic:cNvPicPr>
+                      <a:picLocks noChangeAspect="1" noChangeArrowheads="1"/>
+                    </pic:cNvPicPr>
+                  </pic:nvPicPr>
+                  <pic:blipFill>
+                    <a:blip r:embed="rId11">
+                      <a:extLst>
+                        <a:ext uri="{28A0092B-C50C-407E-A947-70E740481C1C}">
+                          <a14:useLocalDpi xmlns:a14="http://schemas.microsoft.com/office/drawing/2010/main" val="0"/>
+                        </a:ext>
+                      </a:extLst>
+                    </a:blip>
+                    <a:stretch>
+                      <a:fillRect/>
+                    </a:stretch>
+                  </pic:blipFill>
+                  <pic:spPr bwMode="auto">
+                    <a:xfrm>
+                      <a:off x="0" y="0"/>
+                      <a:ext cx="2319020" cy="3086100"/>
+                    </a:xfrm>
+                    <a:prstGeom prst="rect">
+                      <a:avLst/>
+                    </a:prstGeom>
+                    <a:noFill/>
+                    <a:ln>
+                      <a:noFill/>
+                    </a:ln>
+                  </pic:spPr>
+                </pic:pic>
+              </a:graphicData>
+            </a:graphic>
+            <wp14:sizeRelH relativeFrom="margin">
+              <wp14:pctWidth>0</wp14:pctWidth>
+            </wp14:sizeRelH>
+            <wp14:sizeRelV relativeFrom="margin">
+              <wp14:pctHeight>0</wp14:pctHeight>
+            </wp14:sizeRelV>
+          </wp:anchor>
+        </w:drawing>
+      </w:r>
+      <w:r>
+        <w:rPr>
+          <w:b/>
+          <w:bCs/>
+        </w:rPr>
+        <w:t>Pseudo Code for the movePiece function(moves pieces):</w:t>
+      </w:r>
+    </w:p>
+    <w:p>
+      <w:pPr>
+        <w:rPr>
+          <w:rFonts w:ascii="Courier New" w:hAnsi="Courier New" w:cs="Courier New"/>
+        </w:rPr>
+      </w:pPr>
+      <w:r>
+        <w:rPr>
+          <w:rFonts w:ascii="Courier New" w:hAnsi="Courier New" w:cs="Courier New"/>
+        </w:rPr>
+        <w:t>//Process information from a given Ply structure</w:t>
+      </w:r>
+    </w:p>
+    <w:p>
+      <w:pPr>
+        <w:rPr>
+          <w:rFonts w:ascii="Courier New" w:hAnsi="Courier New" w:cs="Courier New"/>
+        </w:rPr>
+      </w:pPr>
+      <w:r>
+        <w:rPr>
+          <w:rFonts w:ascii="Courier New" w:hAnsi="Courier New" w:cs="Courier New"/>
+        </w:rPr>
+        <w:t xml:space="preserve">//Modify the captured member variables when applicable </w:t>
+      </w:r>
+    </w:p>
+    <w:p>
+      <w:pPr>
+        <w:rPr>
+          <w:rFonts w:ascii="Courier New" w:hAnsi="Courier New" w:cs="Courier New"/>
+        </w:rPr>
+      </w:pPr>
+      <w:r>
+        <w:rPr>
+          <w:rFonts w:ascii="Courier New" w:hAnsi="Courier New" w:cs="Courier New"/>
+        </w:rPr>
+        <w:t>//Modify the arrays of pieces with the Ply data</w:t>
+      </w:r>
+    </w:p>
+    <w:p>
+      <w:pPr>
+        <w:jc w:val="center"/>
+      </w:pPr>
+    </w:p>
+    <w:p>
+      <w:pPr>
+        <w:rPr>
+          <w:rFonts w:ascii="Courier New" w:hAnsi="Courier New" w:cs="Courier New"/>
+        </w:rPr>
+      </w:pPr>
+    </w:p>
+    <w:p>
+      <w:pPr>
+        <w:rPr>
+          <w:rFonts w:ascii="Courier New" w:hAnsi="Courier New" w:cs="Courier New"/>
+        </w:rPr>
+      </w:pPr>
+    </w:p>
+    <w:p>
+      <w:pPr>
+        <w:jc w:val="center"/>
+        <w:rPr>
+          <w:rFonts w:ascii="Courier New" w:hAnsi="Courier New" w:cs="Courier New"/>
+        </w:rPr>
+      </w:pPr>
+      <w:r>
+        <w:rPr>
+          <w:noProof/>
+        </w:rPr>
+        <w:drawing>
+          <wp:anchor distT="0" distB="0" distL="114300" distR="114300" simplePos="0" relativeHeight="251669504" behindDoc="1" locked="0" layoutInCell="1" allowOverlap="1" wp14:anchorId="7B0830D3" wp14:editId="2418DCD9">
+            <wp:simplePos x="0" y="0"/>
+            <wp:positionH relativeFrom="column">
+              <wp:posOffset>3594735</wp:posOffset>
+            </wp:positionH>
+            <wp:positionV relativeFrom="paragraph">
+              <wp:posOffset>73025</wp:posOffset>
             </wp:positionV>
             <wp:extent cx="2037715" cy="4967605"/>
             <wp:effectExtent l="0" t="0" r="635" b="4445"/>
-            <wp:wrapSquare wrapText="bothSides"/>
+            <wp:wrapTight wrapText="bothSides">
+              <wp:wrapPolygon edited="0">
+                <wp:start x="0" y="0"/>
+                <wp:lineTo x="0" y="21536"/>
+                <wp:lineTo x="21405" y="21536"/>
+                <wp:lineTo x="21405" y="0"/>
+                <wp:lineTo x="0" y="0"/>
+              </wp:wrapPolygon>
+            </wp:wrapTight>
             <wp:docPr id="12" name="Picture 12"/>
             <wp:cNvGraphicFramePr>
               <a:graphicFrameLocks xmlns:a="http://schemas.openxmlformats.org/drawingml/2006/main" noChangeAspect="1"/>
@@ -2364,7 +2965,7 @@
                     </pic:cNvPicPr>
                   </pic:nvPicPr>
                   <pic:blipFill>
-                    <a:blip r:embed="rId11">
+                    <a:blip r:embed="rId12">
                       <a:extLst>
                         <a:ext uri="{28A0092B-C50C-407E-A947-70E740481C1C}">
                           <a14:useLocalDpi xmlns:a14="http://schemas.microsoft.com/office/drawing/2010/main" val="0"/>
@@ -2404,14 +3005,6 @@
     </w:p>
     <w:p>
       <w:pPr>
-        <w:jc w:val="center"/>
-        <w:rPr>
-          <w:rFonts w:ascii="Courier New" w:hAnsi="Courier New" w:cs="Courier New"/>
-        </w:rPr>
-      </w:pPr>
-    </w:p>
-    <w:p>
-      <w:pPr>
         <w:rPr>
           <w:rFonts w:ascii="Courier New" w:hAnsi="Courier New" w:cs="Courier New"/>
         </w:rPr>
@@ -2543,9 +3136,12 @@
     </w:p>
     <w:p>
       <w:pPr>
-        <w:jc w:val="center"/>
-        <w:rPr>
-          <w:rFonts w:ascii="Courier New" w:hAnsi="Courier New" w:cs="Courier New"/>
+        <w:rPr>
+          <w:rFonts w:cstheme="minorHAnsi"/>
+          <w:b/>
+          <w:bCs/>
+          <w:sz w:val="24"/>
+          <w:szCs w:val="24"/>
         </w:rPr>
       </w:pPr>
     </w:p>
@@ -2553,23 +3149,11 @@
       <w:pPr>
         <w:jc w:val="center"/>
         <w:rPr>
-          <w:rFonts w:ascii="Courier New" w:hAnsi="Courier New" w:cs="Courier New"/>
-        </w:rPr>
-      </w:pPr>
-    </w:p>
-    <w:p>
-      <w:pPr>
-        <w:jc w:val="center"/>
-        <w:rPr>
-          <w:rFonts w:ascii="Courier New" w:hAnsi="Courier New" w:cs="Courier New"/>
-        </w:rPr>
-      </w:pPr>
-    </w:p>
-    <w:p>
-      <w:pPr>
-        <w:jc w:val="center"/>
-        <w:rPr>
-          <w:rFonts w:ascii="Courier New" w:hAnsi="Courier New" w:cs="Courier New"/>
+          <w:rFonts w:cstheme="minorHAnsi"/>
+          <w:b/>
+          <w:bCs/>
+          <w:sz w:val="24"/>
+          <w:szCs w:val="24"/>
         </w:rPr>
       </w:pPr>
     </w:p>
@@ -4880,14 +5464,7 @@
                 <w:rFonts w:ascii="Arial" w:eastAsia="Times New Roman" w:hAnsi="Arial" w:cs="Arial"/>
                 <w:color w:val="000000"/>
               </w:rPr>
-              <w:t> </w:t>
-            </w:r>
-            <w:r>
-              <w:rPr>
-                <w:rFonts w:ascii="Arial" w:eastAsia="Times New Roman" w:hAnsi="Arial" w:cs="Arial"/>
-                <w:color w:val="000000"/>
-              </w:rPr>
-              <w:t>30, 60, 160</w:t>
+              <w:t>28-33,  179</w:t>
             </w:r>
           </w:p>
         </w:tc>
@@ -4919,6 +5496,13 @@
                 <w:color w:val="000000"/>
               </w:rPr>
               <w:t>makeBoard();</w:t>
+            </w:r>
+            <w:r>
+              <w:rPr>
+                <w:rFonts w:ascii="Arial" w:eastAsia="Times New Roman" w:hAnsi="Arial" w:cs="Arial"/>
+                <w:color w:val="000000"/>
+              </w:rPr>
+              <w:t xml:space="preserve">, prntBoard(), writeLetters(), etc.. </w:t>
             </w:r>
           </w:p>
         </w:tc>
@@ -5109,7 +5693,7 @@
                 <w:rFonts w:ascii="Arial" w:eastAsia="Times New Roman" w:hAnsi="Arial" w:cs="Arial"/>
                 <w:color w:val="000000"/>
               </w:rPr>
-              <w:t>214, 190, 290</w:t>
+              <w:t>341</w:t>
             </w:r>
             <w:r>
               <w:rPr>
@@ -5569,7 +6153,21 @@
                 <w:rFonts w:ascii="Arial" w:eastAsia="Times New Roman" w:hAnsi="Arial" w:cs="Arial"/>
                 <w:color w:val="000000"/>
               </w:rPr>
+              <w:t xml:space="preserve">65, 181, </w:t>
+            </w:r>
+            <w:r>
+              <w:rPr>
+                <w:rFonts w:ascii="Arial" w:eastAsia="Times New Roman" w:hAnsi="Arial" w:cs="Arial"/>
+                <w:color w:val="000000"/>
+              </w:rPr>
               <w:t> </w:t>
+            </w:r>
+            <w:r>
+              <w:rPr>
+                <w:rFonts w:ascii="Arial" w:eastAsia="Times New Roman" w:hAnsi="Arial" w:cs="Arial"/>
+                <w:color w:val="000000"/>
+              </w:rPr>
+              <w:t>1219, 1267</w:t>
             </w:r>
           </w:p>
         </w:tc>
@@ -6015,14 +6613,7 @@
                 <w:rFonts w:ascii="Arial" w:eastAsia="Times New Roman" w:hAnsi="Arial" w:cs="Arial"/>
                 <w:color w:val="000000"/>
               </w:rPr>
-              <w:t>26-49</w:t>
-            </w:r>
-            <w:r>
-              <w:rPr>
-                <w:rFonts w:ascii="Arial" w:eastAsia="Times New Roman" w:hAnsi="Arial" w:cs="Arial"/>
-                <w:color w:val="000000"/>
-              </w:rPr>
-              <w:t> </w:t>
+              <w:t>27-51</w:t>
             </w:r>
           </w:p>
         </w:tc>
@@ -6252,7 +6843,28 @@
                 <w:rFonts w:ascii="Arial" w:eastAsia="Times New Roman" w:hAnsi="Arial" w:cs="Arial"/>
                 <w:color w:val="000000"/>
               </w:rPr>
-              <w:t xml:space="preserve">328, 163, </w:t>
+              <w:t>172, 383</w:t>
+            </w:r>
+            <w:r>
+              <w:rPr>
+                <w:rFonts w:ascii="Arial" w:eastAsia="Times New Roman" w:hAnsi="Arial" w:cs="Arial"/>
+                <w:color w:val="000000"/>
+              </w:rPr>
+              <w:t>, 1257</w:t>
+            </w:r>
+            <w:r>
+              <w:rPr>
+                <w:rFonts w:ascii="Arial" w:eastAsia="Times New Roman" w:hAnsi="Arial" w:cs="Arial"/>
+                <w:color w:val="000000"/>
+              </w:rPr>
+              <w:t xml:space="preserve">, 1302 </w:t>
+            </w:r>
+            <w:r>
+              <w:rPr>
+                <w:rFonts w:ascii="Arial" w:eastAsia="Times New Roman" w:hAnsi="Arial" w:cs="Arial"/>
+                <w:color w:val="000000"/>
+              </w:rPr>
+              <w:t xml:space="preserve"> </w:t>
             </w:r>
             <w:r>
               <w:rPr>
@@ -6477,27 +7089,6 @@
                 <w:color w:val="000000"/>
               </w:rPr>
             </w:pPr>
-            <w:r>
-              <w:rPr>
-                <w:rFonts w:ascii="Arial" w:eastAsia="Times New Roman" w:hAnsi="Arial" w:cs="Arial"/>
-                <w:color w:val="000000"/>
-              </w:rPr>
-              <w:t xml:space="preserve">26-49, </w:t>
-            </w:r>
-            <w:r>
-              <w:rPr>
-                <w:rFonts w:ascii="Arial" w:eastAsia="Times New Roman" w:hAnsi="Arial" w:cs="Arial"/>
-                <w:color w:val="000000"/>
-              </w:rPr>
-              <w:t> </w:t>
-            </w:r>
-            <w:r>
-              <w:rPr>
-                <w:rFonts w:ascii="Arial" w:eastAsia="Times New Roman" w:hAnsi="Arial" w:cs="Arial"/>
-                <w:color w:val="000000"/>
-              </w:rPr>
-              <w:t>160-1196</w:t>
-            </w:r>
           </w:p>
         </w:tc>
         <w:tc>
@@ -7859,7 +8450,7 @@
                 <w:rFonts w:ascii="Arial" w:eastAsia="Times New Roman" w:hAnsi="Arial" w:cs="Arial"/>
                 <w:color w:val="000000"/>
               </w:rPr>
-              <w:t>504</w:t>
+              <w:t>40</w:t>
             </w:r>
             <w:r>
               <w:rPr>
@@ -8089,7 +8680,7 @@
                 <w:rFonts w:ascii="Arial" w:eastAsia="Times New Roman" w:hAnsi="Arial" w:cs="Arial"/>
                 <w:color w:val="000000"/>
               </w:rPr>
-              <w:t> </w:t>
+              <w:t>51 ,1309, 1330, 1342</w:t>
             </w:r>
           </w:p>
         </w:tc>
@@ -8535,7 +9126,7 @@
                 <w:rFonts w:ascii="Arial" w:eastAsia="Times New Roman" w:hAnsi="Arial" w:cs="Arial"/>
                 <w:color w:val="000000"/>
               </w:rPr>
-              <w:t> </w:t>
+              <w:t>27-51</w:t>
             </w:r>
           </w:p>
         </w:tc>
@@ -8562,6 +9153,22 @@
                 <w:color w:val="000000"/>
               </w:rPr>
             </w:pPr>
+            <w:proofErr w:type="gramStart"/>
+            <w:r>
+              <w:rPr>
+                <w:rFonts w:ascii="Arial" w:eastAsia="Times New Roman" w:hAnsi="Arial" w:cs="Arial"/>
+                <w:color w:val="000000"/>
+              </w:rPr>
+              <w:t>All of</w:t>
+            </w:r>
+            <w:proofErr w:type="gramEnd"/>
+            <w:r>
+              <w:rPr>
+                <w:rFonts w:ascii="Arial" w:eastAsia="Times New Roman" w:hAnsi="Arial" w:cs="Arial"/>
+                <w:color w:val="000000"/>
+              </w:rPr>
+              <w:t xml:space="preserve"> the function protypes are at this location</w:t>
+            </w:r>
             <w:r>
               <w:rPr>
                 <w:rFonts w:ascii="Arial" w:eastAsia="Times New Roman" w:hAnsi="Arial" w:cs="Arial"/>
@@ -8758,7 +9365,14 @@
                 <w:rFonts w:ascii="Arial" w:eastAsia="Times New Roman" w:hAnsi="Arial" w:cs="Arial"/>
                 <w:color w:val="000000"/>
               </w:rPr>
-              <w:t>111, 190</w:t>
+              <w:t xml:space="preserve">111, </w:t>
+            </w:r>
+            <w:r>
+              <w:rPr>
+                <w:rFonts w:ascii="Arial" w:eastAsia="Times New Roman" w:hAnsi="Arial" w:cs="Arial"/>
+                <w:color w:val="000000"/>
+              </w:rPr>
+              <w:t>391, 564</w:t>
             </w:r>
             <w:r>
               <w:rPr>
@@ -10351,7 +10965,28 @@
                 <w:rFonts w:ascii="Arial" w:eastAsia="Times New Roman" w:hAnsi="Arial" w:cs="Arial"/>
                 <w:color w:val="000000"/>
               </w:rPr>
-              <w:t>282, 468</w:t>
+              <w:t>2</w:t>
+            </w:r>
+            <w:r>
+              <w:rPr>
+                <w:rFonts w:ascii="Arial" w:eastAsia="Times New Roman" w:hAnsi="Arial" w:cs="Arial"/>
+                <w:color w:val="000000"/>
+              </w:rPr>
+              <w:t>63</w:t>
+            </w:r>
+            <w:r>
+              <w:rPr>
+                <w:rFonts w:ascii="Arial" w:eastAsia="Times New Roman" w:hAnsi="Arial" w:cs="Arial"/>
+                <w:color w:val="000000"/>
+              </w:rPr>
+              <w:t xml:space="preserve">, </w:t>
+            </w:r>
+            <w:r>
+              <w:rPr>
+                <w:rFonts w:ascii="Arial" w:eastAsia="Times New Roman" w:hAnsi="Arial" w:cs="Arial"/>
+                <w:color w:val="000000"/>
+              </w:rPr>
+              <w:t>341, 527</w:t>
             </w:r>
           </w:p>
         </w:tc>
@@ -10378,6 +11013,13 @@
                 <w:color w:val="000000"/>
               </w:rPr>
             </w:pPr>
+            <w:r>
+              <w:rPr>
+                <w:rFonts w:ascii="Arial" w:eastAsia="Times New Roman" w:hAnsi="Arial" w:cs="Arial"/>
+                <w:color w:val="000000"/>
+              </w:rPr>
+              <w:t>Struct arrays</w:t>
+            </w:r>
             <w:r>
               <w:rPr>
                 <w:rFonts w:ascii="Arial" w:eastAsia="Times New Roman" w:hAnsi="Arial" w:cs="Arial"/>
@@ -10569,20 +11211,6 @@
                 <w:color w:val="000000"/>
               </w:rPr>
             </w:pPr>
-            <w:r>
-              <w:rPr>
-                <w:rFonts w:ascii="Arial" w:eastAsia="Times New Roman" w:hAnsi="Arial" w:cs="Arial"/>
-                <w:color w:val="000000"/>
-              </w:rPr>
-              <w:t> </w:t>
-            </w:r>
-            <w:r>
-              <w:rPr>
-                <w:rFonts w:ascii="Arial" w:eastAsia="Times New Roman" w:hAnsi="Arial" w:cs="Arial"/>
-                <w:color w:val="000000"/>
-              </w:rPr>
-              <w:t>472, 477</w:t>
-            </w:r>
           </w:p>
         </w:tc>
         <w:tc>
@@ -10804,14 +11432,7 @@
                 <w:rFonts w:ascii="Arial" w:eastAsia="Times New Roman" w:hAnsi="Arial" w:cs="Arial"/>
                 <w:color w:val="000000"/>
               </w:rPr>
-              <w:t>468, 451, 555</w:t>
-            </w:r>
-            <w:r>
-              <w:rPr>
-                <w:rFonts w:ascii="Arial" w:eastAsia="Times New Roman" w:hAnsi="Arial" w:cs="Arial"/>
-                <w:color w:val="000000"/>
-              </w:rPr>
-              <w:t> </w:t>
+              <w:t>527</w:t>
             </w:r>
           </w:p>
         </w:tc>
@@ -10838,6 +11459,13 @@
                 <w:color w:val="000000"/>
               </w:rPr>
             </w:pPr>
+            <w:r>
+              <w:rPr>
+                <w:rFonts w:ascii="Arial" w:eastAsia="Times New Roman" w:hAnsi="Arial" w:cs="Arial"/>
+                <w:color w:val="000000"/>
+              </w:rPr>
+              <w:t xml:space="preserve">movePiece() function utilizes 3 different arrays of structs to allow piece movement </w:t>
+            </w:r>
             <w:r>
               <w:rPr>
                 <w:rFonts w:ascii="Arial" w:eastAsia="Times New Roman" w:hAnsi="Arial" w:cs="Arial"/>
@@ -11034,14 +11662,7 @@
                 <w:rFonts w:ascii="Arial" w:eastAsia="Times New Roman" w:hAnsi="Arial" w:cs="Arial"/>
                 <w:color w:val="000000"/>
               </w:rPr>
-              <w:t> </w:t>
-            </w:r>
-            <w:r>
-              <w:rPr>
-                <w:rFonts w:ascii="Arial" w:eastAsia="Times New Roman" w:hAnsi="Arial" w:cs="Arial"/>
-                <w:color w:val="000000"/>
-              </w:rPr>
-              <w:t>394</w:t>
+              <w:t>391</w:t>
             </w:r>
           </w:p>
         </w:tc>
@@ -11264,14 +11885,14 @@
                 <w:rFonts w:ascii="Arial" w:eastAsia="Times New Roman" w:hAnsi="Arial" w:cs="Arial"/>
                 <w:color w:val="000000"/>
               </w:rPr>
-              <w:t>214, 190, 290</w:t>
-            </w:r>
-            <w:r>
-              <w:rPr>
-                <w:rFonts w:ascii="Arial" w:eastAsia="Times New Roman" w:hAnsi="Arial" w:cs="Arial"/>
-                <w:color w:val="000000"/>
-              </w:rPr>
-              <w:t> </w:t>
+              <w:t xml:space="preserve">1222-1224, </w:t>
+            </w:r>
+            <w:r>
+              <w:rPr>
+                <w:rFonts w:ascii="Arial" w:eastAsia="Times New Roman" w:hAnsi="Arial" w:cs="Arial"/>
+                <w:color w:val="000000"/>
+              </w:rPr>
+              <w:t>1269-1271</w:t>
             </w:r>
           </w:p>
         </w:tc>
@@ -14513,7 +15134,7 @@
 </file>
 
 <file path=word/numbering.xml><?xml version="1.0" encoding="utf-8"?>
-<w:numbering xmlns:wpc="http://schemas.microsoft.com/office/word/2010/wordprocessingCanvas" xmlns:cx="http://schemas.microsoft.com/office/drawing/2014/chartex" xmlns:cx1="http://schemas.microsoft.com/office/drawing/2015/9/8/chartex" xmlns:cx2="http://schemas.microsoft.com/office/drawing/2015/10/21/chartex" xmlns:cx3="http://schemas.microsoft.com/office/drawing/2016/5/9/chartex" xmlns:cx4="http://schemas.microsoft.com/office/drawing/2016/5/10/chartex" xmlns:cx5="http://schemas.microsoft.com/office/drawing/2016/5/11/chartex" xmlns:cx6="http://schemas.microsoft.com/office/drawing/2016/5/12/chartex" xmlns:cx7="http://schemas.microsoft.com/office/drawing/2016/5/13/chartex" xmlns:cx8="http://schemas.microsoft.com/office/drawing/2016/5/14/chartex" xmlns:mc="http://schemas.openxmlformats.org/markup-compatibility/2006" xmlns:aink="http://schemas.microsoft.com/office/drawing/2016/ink" xmlns:am3d="http://schemas.microsoft.com/office/drawing/2017/model3d" xmlns:o="urn:schemas-microsoft-com:office:office" xmlns:r="http://schemas.openxmlformats.org/officeDocument/2006/relationships" xmlns:m="http://schemas.openxmlformats.org/officeDocument/2006/math" xmlns:v="urn:schemas-microsoft-com:vml" xmlns:wp14="http://schemas.microsoft.com/office/word/2010/wordprocessingDrawing" xmlns:wp="http://schemas.openxmlformats.org/drawingml/2006/wordprocessingDrawing" xmlns:w10="urn:schemas-microsoft-com:office:word" xmlns:w="http://schemas.openxmlformats.org/wordprocessingml/2006/main" xmlns:w14="http://schemas.microsoft.com/office/word/2010/wordml" xmlns:w15="http://schemas.microsoft.com/office/word/2012/wordml" xmlns:w16cex="http://schemas.microsoft.com/office/word/2018/wordml/cex" xmlns:w16cid="http://schemas.microsoft.com/office/word/2016/wordml/cid" xmlns:w16="http://schemas.microsoft.com/office/word/2018/wordml" xmlns:w16se="http://schemas.microsoft.com/office/word/2015/wordml/symex" xmlns:wpg="http://schemas.microsoft.com/office/word/2010/wordprocessingGroup" xmlns:wpi="http://schemas.microsoft.com/office/word/2010/wordprocessingInk" xmlns:wne="http://schemas.microsoft.com/office/word/2006/wordml" xmlns:wps="http://schemas.microsoft.com/office/word/2010/wordprocessingShape" mc:Ignorable="w14 w15 w16se w16cid w16 w16cex wp14">
+<w:numbering xmlns:wpc="http://schemas.microsoft.com/office/word/2010/wordprocessingCanvas" xmlns:cx="http://schemas.microsoft.com/office/drawing/2014/chartex" xmlns:cx1="http://schemas.microsoft.com/office/drawing/2015/9/8/chartex" xmlns:cx2="http://schemas.microsoft.com/office/drawing/2015/10/21/chartex" xmlns:cx3="http://schemas.microsoft.com/office/drawing/2016/5/9/chartex" xmlns:cx4="http://schemas.microsoft.com/office/drawing/2016/5/10/chartex" xmlns:cx5="http://schemas.microsoft.com/office/drawing/2016/5/11/chartex" xmlns:cx6="http://schemas.microsoft.com/office/drawing/2016/5/12/chartex" xmlns:cx7="http://schemas.microsoft.com/office/drawing/2016/5/13/chartex" xmlns:cx8="http://schemas.microsoft.com/office/drawing/2016/5/14/chartex" xmlns:mc="http://schemas.openxmlformats.org/markup-compatibility/2006" xmlns:aink="http://schemas.microsoft.com/office/drawing/2016/ink" xmlns:am3d="http://schemas.microsoft.com/office/drawing/2017/model3d" xmlns:o="urn:schemas-microsoft-com:office:office" xmlns:r="http://schemas.openxmlformats.org/officeDocument/2006/relationships" xmlns:m="http://schemas.openxmlformats.org/officeDocument/2006/math" xmlns:v="urn:schemas-microsoft-com:vml" xmlns:wp14="http://schemas.microsoft.com/office/word/2010/wordprocessingDrawing" xmlns:wp="http://schemas.openxmlformats.org/drawingml/2006/wordprocessingDrawing" xmlns:w10="urn:schemas-microsoft-com:office:word" xmlns:w="http://schemas.openxmlformats.org/wordprocessingml/2006/main" xmlns:w14="http://schemas.microsoft.com/office/word/2010/wordml" xmlns:w15="http://schemas.microsoft.com/office/word/2012/wordml" xmlns:w16cex="http://schemas.microsoft.com/office/word/2018/wordml/cex" xmlns:w16cid="http://schemas.microsoft.com/office/word/2016/wordml/cid" xmlns:w16="http://schemas.microsoft.com/office/word/2018/wordml" xmlns:w16sdtdh="http://schemas.microsoft.com/office/word/2020/wordml/sdtdatahash" xmlns:w16se="http://schemas.microsoft.com/office/word/2015/wordml/symex" xmlns:wpg="http://schemas.microsoft.com/office/word/2010/wordprocessingGroup" xmlns:wpi="http://schemas.microsoft.com/office/word/2010/wordprocessingInk" xmlns:wne="http://schemas.microsoft.com/office/word/2006/wordml" xmlns:wps="http://schemas.microsoft.com/office/word/2010/wordprocessingShape" mc:Ignorable="w14 w15 w16se w16cid w16 w16cex w16sdtdh wp14">
   <w:abstractNum w:abstractNumId="0" w15:restartNumberingAfterBreak="0">
     <w:nsid w:val="05716AC4"/>
     <w:multiLevelType w:val="hybridMultilevel"/>
@@ -14839,7 +15460,7 @@
 </file>
 
 <file path=word/styles.xml><?xml version="1.0" encoding="utf-8"?>
-<w:styles xmlns:mc="http://schemas.openxmlformats.org/markup-compatibility/2006" xmlns:r="http://schemas.openxmlformats.org/officeDocument/2006/relationships" xmlns:w="http://schemas.openxmlformats.org/wordprocessingml/2006/main" xmlns:w14="http://schemas.microsoft.com/office/word/2010/wordml" xmlns:w15="http://schemas.microsoft.com/office/word/2012/wordml" xmlns:w16cex="http://schemas.microsoft.com/office/word/2018/wordml/cex" xmlns:w16cid="http://schemas.microsoft.com/office/word/2016/wordml/cid" xmlns:w16="http://schemas.microsoft.com/office/word/2018/wordml" xmlns:w16se="http://schemas.microsoft.com/office/word/2015/wordml/symex" mc:Ignorable="w14 w15 w16se w16cid w16 w16cex">
+<w:styles xmlns:mc="http://schemas.openxmlformats.org/markup-compatibility/2006" xmlns:r="http://schemas.openxmlformats.org/officeDocument/2006/relationships" xmlns:w="http://schemas.openxmlformats.org/wordprocessingml/2006/main" xmlns:w14="http://schemas.microsoft.com/office/word/2010/wordml" xmlns:w15="http://schemas.microsoft.com/office/word/2012/wordml" xmlns:w16cex="http://schemas.microsoft.com/office/word/2018/wordml/cex" xmlns:w16cid="http://schemas.microsoft.com/office/word/2016/wordml/cid" xmlns:w16="http://schemas.microsoft.com/office/word/2018/wordml" xmlns:w16sdtdh="http://schemas.microsoft.com/office/word/2020/wordml/sdtdatahash" xmlns:w16se="http://schemas.microsoft.com/office/word/2015/wordml/symex" mc:Ignorable="w14 w15 w16se w16cid w16 w16cex w16sdtdh">
   <w:docDefaults>
     <w:rPrDefault>
       <w:rPr>
@@ -15236,7 +15857,7 @@
   <w:style w:type="paragraph" w:default="1" w:styleId="Normal">
     <w:name w:val="Normal"/>
     <w:qFormat/>
-    <w:rsid w:val="00716270"/>
+    <w:rsid w:val="00E813FC"/>
   </w:style>
   <w:style w:type="paragraph" w:styleId="Heading1">
     <w:name w:val="heading 1"/>

</xml_diff>